<commit_message>
Formato casos de uso
</commit_message>
<xml_diff>
--- a/1-Inicio.docx
+++ b/1-Inicio.docx
@@ -81,8 +81,8 @@
         <w:tblLook w:noVBand="0" w:val="0000" w:noHBand="0" w:lastColumn="0" w:firstColumn="0" w:lastRow="0" w:firstRow="0"/>
       </w:tblPr>
       <w:tblGrid>
-        <w:gridCol w:w="2658"/>
-        <w:gridCol w:w="426"/>
+        <w:gridCol w:w="2657"/>
+        <w:gridCol w:w="427"/>
         <w:gridCol w:w="1537"/>
         <w:gridCol w:w="4620"/>
       </w:tblGrid>
@@ -312,79 +312,7 @@
                 <w:szCs w:val="20"/>
                 <w:lang w:val="es-ES"/>
               </w:rPr>
-              <w:t xml:space="preserve">Cada semestre durante el proceso de pre-matrícula los estudiantes ingresan al sistema para gestionar las materias que van a cursar durante el </w:t>
-            </w:r>
-            <w:r>
-              <w:rPr>
-                <w:rFonts w:ascii="Verdana" w:hAnsi="Verdana"/>
-                <w:sz w:val="20"/>
-                <w:szCs w:val="20"/>
-                <w:lang w:val="es-ES"/>
-              </w:rPr>
-              <w:t>periodo</w:t>
-            </w:r>
-            <w:r>
-              <w:rPr>
-                <w:rFonts w:ascii="Verdana" w:hAnsi="Verdana"/>
-                <w:sz w:val="20"/>
-                <w:szCs w:val="20"/>
-                <w:lang w:val="es-ES"/>
-              </w:rPr>
-              <w:t xml:space="preserve">, </w:t>
-            </w:r>
-            <w:r>
-              <w:rPr>
-                <w:rFonts w:ascii="Verdana" w:hAnsi="Verdana"/>
-                <w:sz w:val="20"/>
-                <w:szCs w:val="20"/>
-                <w:lang w:val="es-ES"/>
-              </w:rPr>
-              <w:t>pero</w:t>
-            </w:r>
-            <w:r>
-              <w:rPr>
-                <w:rFonts w:ascii="Verdana" w:hAnsi="Verdana"/>
-                <w:sz w:val="20"/>
-                <w:szCs w:val="20"/>
-                <w:lang w:val="es-ES"/>
-              </w:rPr>
-              <w:t xml:space="preserve"> este proceso particularmente presenta muchos inconvenientes en la versión actual, debido a que las facultades designan una cantidad limitada de grupos para cada materia disponible y un cupo </w:t>
-            </w:r>
-            <w:r>
-              <w:rPr>
-                <w:rFonts w:ascii="Verdana" w:hAnsi="Verdana"/>
-                <w:sz w:val="20"/>
-                <w:szCs w:val="20"/>
-                <w:lang w:val="es-ES"/>
-              </w:rPr>
-              <w:t>de estudiantes</w:t>
-            </w:r>
-            <w:r>
-              <w:rPr>
-                <w:rFonts w:ascii="Verdana" w:hAnsi="Verdana"/>
-                <w:sz w:val="20"/>
-                <w:szCs w:val="20"/>
-                <w:lang w:val="es-ES"/>
-              </w:rPr>
-              <w:t xml:space="preserve"> también limitado para cada grupo, de modo que, por ejemplo, la materia "</w:t>
-            </w:r>
-            <w:r>
-              <w:rPr>
-                <w:rFonts w:ascii="Verdana" w:hAnsi="Verdana"/>
-                <w:sz w:val="20"/>
-                <w:szCs w:val="20"/>
-                <w:lang w:val="es-ES"/>
-              </w:rPr>
-              <w:t>Álgebra</w:t>
-            </w:r>
-            <w:r>
-              <w:rPr>
-                <w:rFonts w:ascii="Verdana" w:hAnsi="Verdana"/>
-                <w:sz w:val="20"/>
-                <w:szCs w:val="20"/>
-                <w:lang w:val="es-ES"/>
-              </w:rPr>
-              <w:t xml:space="preserve"> lineal" puede tener los grupos A1, A2, y A3 con una asignación de cupos A1 = 10 estudiantes, A2 = 12 estudiantes, A3 = 8 estudiantes.</w:t>
+              <w:t>Cada semestre durante el proceso de pre-matrícula los estudiantes ingresan al sistema para gestionar las materias que van a cursar durante el periodo, pero este proceso particularmente presenta muchos inconvenientes en la versión actual, debido a que las facultades designan una cantidad limitada de grupos para cada materia disponible y un cupo de estudiantes también limitado para cada grupo, de modo que, por ejemplo, la materia "Álgebra lineal" puede tener los grupos A1, A2, y A3 con una asignación de cupos A1 = 10 estudiantes, A2 = 12 estudiantes, A3 = 8 estudiantes.</w:t>
             </w:r>
           </w:p>
           <w:p>
@@ -418,43 +346,7 @@
                 <w:szCs w:val="20"/>
                 <w:lang w:val="es-ES"/>
               </w:rPr>
-              <w:t xml:space="preserve">El problema principal se presenta cuando un estudiante cuando ingresa a hacer su proceso de pre-matrícula al sistema, </w:t>
-            </w:r>
-            <w:r>
-              <w:rPr>
-                <w:rFonts w:ascii="Verdana" w:hAnsi="Verdana"/>
-                <w:sz w:val="20"/>
-                <w:szCs w:val="20"/>
-                <w:lang w:val="es-ES"/>
-              </w:rPr>
-              <w:t xml:space="preserve">cuando esto sucede se el presenta al estudiante </w:t>
-            </w:r>
-            <w:r>
-              <w:rPr>
-                <w:rFonts w:ascii="Verdana" w:hAnsi="Verdana"/>
-                <w:sz w:val="20"/>
-                <w:szCs w:val="20"/>
-                <w:lang w:val="es-ES"/>
-              </w:rPr>
-              <w:t xml:space="preserve">la disponibilidad de cupos para los grupos de las materias de ese instante, pero durante el transcurso del proceso de pre-matrícula esos cupos pueden ser ocupados por otros estudiantes que </w:t>
-            </w:r>
-            <w:r>
-              <w:rPr>
-                <w:rFonts w:ascii="Verdana" w:hAnsi="Verdana"/>
-                <w:sz w:val="20"/>
-                <w:szCs w:val="20"/>
-                <w:lang w:val="es-ES"/>
-              </w:rPr>
-              <w:t>tambien</w:t>
-            </w:r>
-            <w:r>
-              <w:rPr>
-                <w:rFonts w:ascii="Verdana" w:hAnsi="Verdana"/>
-                <w:sz w:val="20"/>
-                <w:szCs w:val="20"/>
-                <w:lang w:val="es-ES"/>
-              </w:rPr>
-              <w:t xml:space="preserve"> estuvieren haciendo la pre-matrícula de las mismas materias simultáneamente, esto debido a que un cupo no se ocupa o se "descuenta" del grupo hasta que la matrícula es terminada, es decir, cuando se registra un pago en el sistema.</w:t>
+              <w:t>El problema principal se presenta cuando un estudiante cuando ingresa a hacer su proceso de pre-matrícula al sistema, cuando esto sucede se el presenta al estudiante la disponibilidad de cupos para los grupos de las materias de ese instante, pero durante el transcurso del proceso de pre-matrícula esos cupos pueden ser ocupados por otros estudiantes que tambien estuvieren haciendo la pre-matrícula de las mismas materias simultáneamente, esto debido a que un cupo no se ocupa o se "descuenta" del grupo hasta que la matrícula es terminada, es decir, cuando se registra un pago en el sistema.</w:t>
             </w:r>
           </w:p>
           <w:p>
@@ -527,25 +419,7 @@
                 <w:szCs w:val="20"/>
                 <w:lang w:val="es-ES"/>
               </w:rPr>
-              <w:t xml:space="preserve">De este modo resultan problemas en el resto del proceso institucional como lo son inconsistencias con órdenes de pago </w:t>
-            </w:r>
-            <w:r>
-              <w:rPr>
-                <w:rFonts w:ascii="Verdana" w:hAnsi="Verdana"/>
-                <w:sz w:val="20"/>
-                <w:szCs w:val="20"/>
-                <w:lang w:val="es-ES"/>
-              </w:rPr>
-              <w:t>por cancelacion de pre-matriculas</w:t>
-            </w:r>
-            <w:r>
-              <w:rPr>
-                <w:rFonts w:ascii="Verdana" w:hAnsi="Verdana"/>
-                <w:sz w:val="20"/>
-                <w:szCs w:val="20"/>
-                <w:lang w:val="es-ES"/>
-              </w:rPr>
-              <w:t>, sobrecupos en los grupos, grupos sin estudiantes asignados, división de grupos por fuerza mayor, contratación adicional de docentes, problemas con asignación de salones etc.</w:t>
+              <w:t>De este modo resultan problemas en el resto del proceso institucional como lo son inconsistencias con órdenes de pago por cancelacion de pre-matriculas, sobrecupos en los grupos, grupos sin estudiantes asignados, división de grupos por fuerza mayor, contratación adicional de docentes, problemas con asignación de salones etc.</w:t>
             </w:r>
           </w:p>
           <w:p>
@@ -743,29 +617,7 @@
                 <w:szCs w:val="20"/>
                 <w:lang w:val="es-ES"/>
               </w:rPr>
-              <w:t>Fortalecimiento del proceso financiero de la pre-matr</w:t>
-            </w:r>
-            <w:r>
-              <w:rPr>
-                <w:rFonts w:ascii="Verdana" w:hAnsi="Verdana"/>
-                <w:b w:val="false"/>
-                <w:bCs w:val="false"/>
-                <w:sz w:val="20"/>
-                <w:szCs w:val="20"/>
-                <w:lang w:val="es-ES"/>
-              </w:rPr>
-              <w:t>í</w:t>
-            </w:r>
-            <w:r>
-              <w:rPr>
-                <w:rFonts w:ascii="Verdana" w:hAnsi="Verdana"/>
-                <w:b w:val="false"/>
-                <w:bCs w:val="false"/>
-                <w:sz w:val="20"/>
-                <w:szCs w:val="20"/>
-                <w:lang w:val="es-ES"/>
-              </w:rPr>
-              <w:t>cula.</w:t>
+              <w:t>Fortalecimiento del proceso financiero de la pre-matrícula.</w:t>
             </w:r>
           </w:p>
           <w:p>
@@ -904,29 +756,7 @@
                 <w:szCs w:val="20"/>
                 <w:lang w:val="es-ES"/>
               </w:rPr>
-              <w:t xml:space="preserve">Que cumpla con los criterio de </w:t>
-            </w:r>
-            <w:r>
-              <w:rPr>
-                <w:rFonts w:ascii="Verdana" w:hAnsi="Verdana"/>
-                <w:b w:val="false"/>
-                <w:bCs w:val="false"/>
-                <w:sz w:val="20"/>
-                <w:szCs w:val="20"/>
-                <w:lang w:val="es-ES"/>
-              </w:rPr>
-              <w:t>calidad</w:t>
-            </w:r>
-            <w:r>
-              <w:rPr>
-                <w:rFonts w:ascii="Verdana" w:hAnsi="Verdana"/>
-                <w:b w:val="false"/>
-                <w:bCs w:val="false"/>
-                <w:sz w:val="20"/>
-                <w:szCs w:val="20"/>
-                <w:lang w:val="es-ES"/>
-              </w:rPr>
-              <w:t xml:space="preserve"> de La dirección de Tecnología de la Universidad El Bosque.</w:t>
+              <w:t>Que cumpla con los criterio de calidad de La dirección de Tecnología de la Universidad El Bosque.</w:t>
             </w:r>
           </w:p>
           <w:p>
@@ -1869,7 +1699,7 @@
         <w:trPr/>
         <w:tc>
           <w:tcPr>
-            <w:tcW w:w="2658" w:type="dxa"/>
+            <w:tcW w:w="2657" w:type="dxa"/>
             <w:tcBorders>
               <w:top w:val="single" w:sz="4" w:space="0" w:color="00000A"/>
               <w:left w:val="single" w:sz="4" w:space="0" w:color="00000A"/>
@@ -1928,7 +1758,7 @@
         </w:tc>
         <w:tc>
           <w:tcPr>
-            <w:tcW w:w="6583" w:type="dxa"/>
+            <w:tcW w:w="6584" w:type="dxa"/>
             <w:gridSpan w:val="3"/>
             <w:tcBorders>
               <w:top w:val="single" w:sz="4" w:space="0" w:color="00000A"/>
@@ -2142,7 +1972,7 @@
         <w:trPr/>
         <w:tc>
           <w:tcPr>
-            <w:tcW w:w="2658" w:type="dxa"/>
+            <w:tcW w:w="2657" w:type="dxa"/>
             <w:tcBorders>
               <w:top w:val="single" w:sz="4" w:space="0" w:color="00000A"/>
               <w:left w:val="single" w:sz="4" w:space="0" w:color="00000A"/>
@@ -2201,7 +2031,7 @@
         </w:tc>
         <w:tc>
           <w:tcPr>
-            <w:tcW w:w="6583" w:type="dxa"/>
+            <w:tcW w:w="6584" w:type="dxa"/>
             <w:gridSpan w:val="3"/>
             <w:tcBorders>
               <w:top w:val="single" w:sz="4" w:space="0" w:color="00000A"/>
@@ -2660,6 +2490,8 @@
       </w:pPr>
       <w:rPr>
         <w:rFonts w:ascii="Symbol" w:hAnsi="Symbol" w:cs="Symbol" w:hint="default"/>
+        <w:sz w:val="20"/>
+        <w:b w:val="false"/>
         <w:rFonts w:cs="OpenSymbol"/>
       </w:rPr>
     </w:lvl>
@@ -2806,6 +2638,8 @@
       </w:pPr>
       <w:rPr>
         <w:rFonts w:ascii="Symbol" w:hAnsi="Symbol" w:cs="Symbol" w:hint="default"/>
+        <w:sz w:val="20"/>
+        <w:b w:val="false"/>
         <w:rFonts w:cs="OpenSymbol"/>
       </w:rPr>
     </w:lvl>
@@ -3448,7 +3282,7 @@
     </w:pPr>
     <w:rPr>
       <w:rFonts w:ascii="Times New Roman" w:hAnsi="Times New Roman" w:eastAsia="Times New Roman" w:cs="Times New Roman"/>
-      <w:color w:val="auto"/>
+      <w:color w:val="00000A"/>
       <w:kern w:val="0"/>
       <w:sz w:val="24"/>
       <w:szCs w:val="24"/>
@@ -3634,6 +3468,264 @@
   </w:style>
   <w:style w:type="character" w:styleId="ListLabel18">
     <w:name w:val="ListLabel 18"/>
+    <w:qFormat/>
+    <w:rPr>
+      <w:rFonts w:cs="OpenSymbol"/>
+    </w:rPr>
+  </w:style>
+  <w:style w:type="character" w:styleId="ListLabel19">
+    <w:name w:val="ListLabel 19"/>
+    <w:qFormat/>
+    <w:rPr>
+      <w:rFonts w:ascii="Verdana" w:hAnsi="Verdana" w:cs="OpenSymbol"/>
+      <w:sz w:val="20"/>
+    </w:rPr>
+  </w:style>
+  <w:style w:type="character" w:styleId="ListLabel20">
+    <w:name w:val="ListLabel 20"/>
+    <w:qFormat/>
+    <w:rPr>
+      <w:rFonts w:cs="OpenSymbol"/>
+    </w:rPr>
+  </w:style>
+  <w:style w:type="character" w:styleId="ListLabel21">
+    <w:name w:val="ListLabel 21"/>
+    <w:qFormat/>
+    <w:rPr>
+      <w:rFonts w:cs="OpenSymbol"/>
+    </w:rPr>
+  </w:style>
+  <w:style w:type="character" w:styleId="ListLabel22">
+    <w:name w:val="ListLabel 22"/>
+    <w:qFormat/>
+    <w:rPr>
+      <w:rFonts w:cs="OpenSymbol"/>
+    </w:rPr>
+  </w:style>
+  <w:style w:type="character" w:styleId="ListLabel23">
+    <w:name w:val="ListLabel 23"/>
+    <w:qFormat/>
+    <w:rPr>
+      <w:rFonts w:cs="OpenSymbol"/>
+    </w:rPr>
+  </w:style>
+  <w:style w:type="character" w:styleId="ListLabel24">
+    <w:name w:val="ListLabel 24"/>
+    <w:qFormat/>
+    <w:rPr>
+      <w:rFonts w:cs="OpenSymbol"/>
+    </w:rPr>
+  </w:style>
+  <w:style w:type="character" w:styleId="ListLabel25">
+    <w:name w:val="ListLabel 25"/>
+    <w:qFormat/>
+    <w:rPr>
+      <w:rFonts w:cs="OpenSymbol"/>
+    </w:rPr>
+  </w:style>
+  <w:style w:type="character" w:styleId="ListLabel26">
+    <w:name w:val="ListLabel 26"/>
+    <w:qFormat/>
+    <w:rPr>
+      <w:rFonts w:cs="OpenSymbol"/>
+    </w:rPr>
+  </w:style>
+  <w:style w:type="character" w:styleId="ListLabel27">
+    <w:name w:val="ListLabel 27"/>
+    <w:qFormat/>
+    <w:rPr>
+      <w:rFonts w:cs="OpenSymbol"/>
+    </w:rPr>
+  </w:style>
+  <w:style w:type="character" w:styleId="ListLabel28">
+    <w:name w:val="ListLabel 28"/>
+    <w:qFormat/>
+    <w:rPr>
+      <w:rFonts w:ascii="Verdana" w:hAnsi="Verdana" w:cs="OpenSymbol"/>
+      <w:sz w:val="20"/>
+    </w:rPr>
+  </w:style>
+  <w:style w:type="character" w:styleId="ListLabel29">
+    <w:name w:val="ListLabel 29"/>
+    <w:qFormat/>
+    <w:rPr>
+      <w:rFonts w:cs="OpenSymbol"/>
+    </w:rPr>
+  </w:style>
+  <w:style w:type="character" w:styleId="ListLabel30">
+    <w:name w:val="ListLabel 30"/>
+    <w:qFormat/>
+    <w:rPr>
+      <w:rFonts w:cs="OpenSymbol"/>
+    </w:rPr>
+  </w:style>
+  <w:style w:type="character" w:styleId="ListLabel31">
+    <w:name w:val="ListLabel 31"/>
+    <w:qFormat/>
+    <w:rPr>
+      <w:rFonts w:cs="OpenSymbol"/>
+    </w:rPr>
+  </w:style>
+  <w:style w:type="character" w:styleId="ListLabel32">
+    <w:name w:val="ListLabel 32"/>
+    <w:qFormat/>
+    <w:rPr>
+      <w:rFonts w:cs="OpenSymbol"/>
+    </w:rPr>
+  </w:style>
+  <w:style w:type="character" w:styleId="ListLabel33">
+    <w:name w:val="ListLabel 33"/>
+    <w:qFormat/>
+    <w:rPr>
+      <w:rFonts w:cs="OpenSymbol"/>
+    </w:rPr>
+  </w:style>
+  <w:style w:type="character" w:styleId="ListLabel34">
+    <w:name w:val="ListLabel 34"/>
+    <w:qFormat/>
+    <w:rPr>
+      <w:rFonts w:cs="OpenSymbol"/>
+    </w:rPr>
+  </w:style>
+  <w:style w:type="character" w:styleId="ListLabel35">
+    <w:name w:val="ListLabel 35"/>
+    <w:qFormat/>
+    <w:rPr>
+      <w:rFonts w:cs="OpenSymbol"/>
+    </w:rPr>
+  </w:style>
+  <w:style w:type="character" w:styleId="ListLabel36">
+    <w:name w:val="ListLabel 36"/>
+    <w:qFormat/>
+    <w:rPr>
+      <w:rFonts w:cs="OpenSymbol"/>
+    </w:rPr>
+  </w:style>
+  <w:style w:type="character" w:styleId="ListLabel37">
+    <w:name w:val="ListLabel 37"/>
+    <w:qFormat/>
+    <w:rPr>
+      <w:rFonts w:ascii="Verdana" w:hAnsi="Verdana" w:cs="OpenSymbol"/>
+      <w:b w:val="false"/>
+      <w:sz w:val="20"/>
+    </w:rPr>
+  </w:style>
+  <w:style w:type="character" w:styleId="ListLabel38">
+    <w:name w:val="ListLabel 38"/>
+    <w:qFormat/>
+    <w:rPr>
+      <w:rFonts w:cs="OpenSymbol"/>
+    </w:rPr>
+  </w:style>
+  <w:style w:type="character" w:styleId="ListLabel39">
+    <w:name w:val="ListLabel 39"/>
+    <w:qFormat/>
+    <w:rPr>
+      <w:rFonts w:cs="OpenSymbol"/>
+    </w:rPr>
+  </w:style>
+  <w:style w:type="character" w:styleId="ListLabel40">
+    <w:name w:val="ListLabel 40"/>
+    <w:qFormat/>
+    <w:rPr>
+      <w:rFonts w:cs="OpenSymbol"/>
+    </w:rPr>
+  </w:style>
+  <w:style w:type="character" w:styleId="ListLabel41">
+    <w:name w:val="ListLabel 41"/>
+    <w:qFormat/>
+    <w:rPr>
+      <w:rFonts w:cs="OpenSymbol"/>
+    </w:rPr>
+  </w:style>
+  <w:style w:type="character" w:styleId="ListLabel42">
+    <w:name w:val="ListLabel 42"/>
+    <w:qFormat/>
+    <w:rPr>
+      <w:rFonts w:cs="OpenSymbol"/>
+    </w:rPr>
+  </w:style>
+  <w:style w:type="character" w:styleId="ListLabel43">
+    <w:name w:val="ListLabel 43"/>
+    <w:qFormat/>
+    <w:rPr>
+      <w:rFonts w:cs="OpenSymbol"/>
+    </w:rPr>
+  </w:style>
+  <w:style w:type="character" w:styleId="ListLabel44">
+    <w:name w:val="ListLabel 44"/>
+    <w:qFormat/>
+    <w:rPr>
+      <w:rFonts w:cs="OpenSymbol"/>
+    </w:rPr>
+  </w:style>
+  <w:style w:type="character" w:styleId="ListLabel45">
+    <w:name w:val="ListLabel 45"/>
+    <w:qFormat/>
+    <w:rPr>
+      <w:rFonts w:cs="OpenSymbol"/>
+    </w:rPr>
+  </w:style>
+  <w:style w:type="character" w:styleId="ListLabel46">
+    <w:name w:val="ListLabel 46"/>
+    <w:qFormat/>
+    <w:rPr>
+      <w:rFonts w:ascii="Verdana" w:hAnsi="Verdana" w:cs="OpenSymbol"/>
+      <w:b w:val="false"/>
+      <w:sz w:val="20"/>
+    </w:rPr>
+  </w:style>
+  <w:style w:type="character" w:styleId="ListLabel47">
+    <w:name w:val="ListLabel 47"/>
+    <w:qFormat/>
+    <w:rPr>
+      <w:rFonts w:cs="OpenSymbol"/>
+    </w:rPr>
+  </w:style>
+  <w:style w:type="character" w:styleId="ListLabel48">
+    <w:name w:val="ListLabel 48"/>
+    <w:qFormat/>
+    <w:rPr>
+      <w:rFonts w:cs="OpenSymbol"/>
+    </w:rPr>
+  </w:style>
+  <w:style w:type="character" w:styleId="ListLabel49">
+    <w:name w:val="ListLabel 49"/>
+    <w:qFormat/>
+    <w:rPr>
+      <w:rFonts w:cs="OpenSymbol"/>
+    </w:rPr>
+  </w:style>
+  <w:style w:type="character" w:styleId="ListLabel50">
+    <w:name w:val="ListLabel 50"/>
+    <w:qFormat/>
+    <w:rPr>
+      <w:rFonts w:cs="OpenSymbol"/>
+    </w:rPr>
+  </w:style>
+  <w:style w:type="character" w:styleId="ListLabel51">
+    <w:name w:val="ListLabel 51"/>
+    <w:qFormat/>
+    <w:rPr>
+      <w:rFonts w:cs="OpenSymbol"/>
+    </w:rPr>
+  </w:style>
+  <w:style w:type="character" w:styleId="ListLabel52">
+    <w:name w:val="ListLabel 52"/>
+    <w:qFormat/>
+    <w:rPr>
+      <w:rFonts w:cs="OpenSymbol"/>
+    </w:rPr>
+  </w:style>
+  <w:style w:type="character" w:styleId="ListLabel53">
+    <w:name w:val="ListLabel 53"/>
+    <w:qFormat/>
+    <w:rPr>
+      <w:rFonts w:cs="OpenSymbol"/>
+    </w:rPr>
+  </w:style>
+  <w:style w:type="character" w:styleId="ListLabel54">
+    <w:name w:val="ListLabel 54"/>
     <w:qFormat/>
     <w:rPr>
       <w:rFonts w:cs="OpenSymbol"/>

</xml_diff>